<commit_message>
Ma partie du rapport
</commit_message>
<xml_diff>
--- a/rapport.docx
+++ b/rapport.docx
@@ -1229,375 +1229,349 @@
         <w:t>l’utilisateur possédant un comp</w:t>
       </w:r>
       <w:r>
-        <w:t xml:space="preserve">te peut se connecter avec son </w:t>
-      </w:r>
-      <w:r>
-        <w:t>nom d’utilisateur</w:t>
+        <w:t xml:space="preserve">te peut se connecter avec son nom d’utilisateur </w:t>
+      </w:r>
+      <w:r>
+        <w:t xml:space="preserve">et son mot de passe. </w:t>
+      </w:r>
+      <w:r>
+        <w:t>Le système fait ensuite une vérification dans la base de données et retourne vrai si</w:t>
+      </w:r>
+      <w:r>
+        <w:t xml:space="preserve"> les informations entrées sont b</w:t>
+      </w:r>
+      <w:r>
+        <w:t>onnes.</w:t>
       </w:r>
       <w:r>
         <w:t xml:space="preserve"> </w:t>
       </w:r>
       <w:r>
-        <w:t xml:space="preserve">et son mot de passe. </w:t>
-      </w:r>
-      <w:r>
-        <w:t>Le système fait ensuite une vérification dans la base de données et retourne vrai si</w:t>
-      </w:r>
-      <w:r>
-        <w:t xml:space="preserve"> les informations entrées sont b</w:t>
-      </w:r>
-      <w:r>
-        <w:t>onnes.</w:t>
-      </w:r>
+        <w:t xml:space="preserve">Ensuite, pour la version sécurisée, plusieurs étapes de vérification et de sécurité ont été ajouté à la connexion ainsi qu’à la création du compte.  Kevin à commencer par cacher </w:t>
+      </w:r>
+      <w:r>
+        <w:t>les champs</w:t>
+      </w:r>
+      <w:r>
+        <w:t xml:space="preserve"> du mot de passe pour éviter qu’il soit affiché lors de la connexion. Cette étape simple permet </w:t>
+      </w:r>
+      <w:r>
+        <w:t>de prévenir l’e</w:t>
+      </w:r>
+      <w:r>
+        <w:t>xposition de données sensibles</w:t>
+      </w:r>
+      <w:r>
+        <w:t xml:space="preserve"> à quiconque pouvant voir l’écran de l’utilisateur. Ensuite, pour éviter les injections SQL dans le projet, Kevin a changé les </w:t>
+      </w:r>
+      <w:r>
+        <w:lastRenderedPageBreak/>
+        <w:t>simple</w:t>
+      </w:r>
+      <w:r>
+        <w:t>s</w:t>
+      </w:r>
+      <w:r>
+        <w:t xml:space="preserve"> « </w:t>
+      </w:r>
+      <w:proofErr w:type="spellStart"/>
+      <w:r>
+        <w:t>statement</w:t>
+      </w:r>
+      <w:r>
+        <w:t>s</w:t>
+      </w:r>
+      <w:proofErr w:type="spellEnd"/>
+      <w:r>
+        <w:t> » pour des « </w:t>
+      </w:r>
+      <w:proofErr w:type="spellStart"/>
+      <w:r>
+        <w:t>prepared</w:t>
+      </w:r>
+      <w:proofErr w:type="spellEnd"/>
       <w:r>
         <w:t xml:space="preserve"> </w:t>
       </w:r>
-      <w:r>
-        <w:t xml:space="preserve">Ensuite, pour la version sécurisée, plusieurs étapes de vérification et de sécurité ont été ajouté à la connexion ainsi qu’à la création du compte.  Kevin à commencer par cacher </w:t>
-      </w:r>
-      <w:r>
-        <w:t>les champs</w:t>
-      </w:r>
-      <w:r>
-        <w:t xml:space="preserve"> du mot de passe pour éviter qu’il soit affiché lors de la connexion. Cette étape simple permet </w:t>
-      </w:r>
-      <w:r>
-        <w:t>de prévenir l’e</w:t>
-      </w:r>
-      <w:r>
-        <w:t>xposition de données sensibles</w:t>
-      </w:r>
-      <w:r>
-        <w:t xml:space="preserve"> à quiconque pouvant voir l’écran de l’utilisateur. Ensuite, pour éviter les injections SQL dans le projet, Kevin a changé les </w:t>
+      <w:proofErr w:type="spellStart"/>
+      <w:r>
+        <w:t>statement</w:t>
+      </w:r>
+      <w:r>
+        <w:t>s</w:t>
+      </w:r>
+      <w:proofErr w:type="spellEnd"/>
+      <w:r>
+        <w:t> »</w:t>
+      </w:r>
+      <w:r>
+        <w:t xml:space="preserve"> pour chaque requête SQL effectuée à la base de données</w:t>
+      </w:r>
+      <w:r>
+        <w:t xml:space="preserve">. Ceci </w:t>
+      </w:r>
+      <w:r>
+        <w:t>évite</w:t>
+      </w:r>
+      <w:r>
+        <w:t xml:space="preserve"> d’entrer, dans les champs de connexion, des caractères comme :</w:t>
+      </w:r>
+      <w:r>
+        <w:t xml:space="preserve"> </w:t>
+      </w:r>
+      <w:r>
+        <w:rPr>
+          <w:rFonts w:cs="Georgia"/>
+          <w:bCs/>
+          <w:color w:val="1C1C1C"/>
+        </w:rPr>
+        <w:t>« ‘</w:t>
+      </w:r>
+      <w:r>
+        <w:rPr>
+          <w:rFonts w:cs="Georgia"/>
+          <w:bCs/>
+          <w:color w:val="1C1C1C"/>
+        </w:rPr>
+        <w:t xml:space="preserve"> or ‘’=’</w:t>
+      </w:r>
+      <w:r>
+        <w:rPr>
+          <w:rFonts w:cs="Georgia"/>
+          <w:bCs/>
+          <w:color w:val="1C1C1C"/>
+        </w:rPr>
+        <w:t xml:space="preserve"> </w:t>
+      </w:r>
+      <w:r>
+        <w:rPr>
+          <w:rFonts w:cs="Georgia"/>
+          <w:bCs/>
+          <w:color w:val="1C1C1C"/>
+        </w:rPr>
+        <w:t>»</w:t>
+      </w:r>
+      <w:r>
+        <w:rPr>
+          <w:rFonts w:cs="Georgia"/>
+          <w:bCs/>
+          <w:color w:val="1C1C1C"/>
+        </w:rPr>
+        <w:t xml:space="preserve"> </w:t>
+      </w:r>
+      <w:r>
+        <w:rPr>
+          <w:rFonts w:cs="Georgia"/>
+          <w:bCs/>
+          <w:color w:val="1C1C1C"/>
+        </w:rPr>
+        <w:t>qui permettra</w:t>
+      </w:r>
+      <w:r>
+        <w:rPr>
+          <w:rFonts w:cs="Georgia"/>
+          <w:bCs/>
+          <w:color w:val="1C1C1C"/>
+        </w:rPr>
+        <w:t>it à un pirate de se connecter facilement au site.</w:t>
+      </w:r>
+      <w:r>
+        <w:rPr>
+          <w:rFonts w:cs="Georgia"/>
+          <w:bCs/>
+          <w:color w:val="1C1C1C"/>
+        </w:rPr>
+        <w:t xml:space="preserve"> De plus, pour le formulaire de création de compte, plusieurs vérifications ont été ajoutées pour guider l’utilisateur vers un choix sécuritaire de mot de passe. On lui oblige à entrer un mot de passe de minimum 8 caractères avec au moins une majuscule et un chiffre. </w:t>
+      </w:r>
+      <w:r>
+        <w:rPr>
+          <w:rFonts w:cs="Georgia"/>
+          <w:bCs/>
+          <w:color w:val="1C1C1C"/>
+        </w:rPr>
+        <w:t>Celui-ci est par</w:t>
+      </w:r>
+      <w:r>
+        <w:rPr>
+          <w:rFonts w:cs="Georgia"/>
+          <w:bCs/>
+          <w:color w:val="1C1C1C"/>
+        </w:rPr>
+        <w:t xml:space="preserve"> la suite « </w:t>
+      </w:r>
+      <w:proofErr w:type="spellStart"/>
+      <w:r>
+        <w:rPr>
+          <w:rFonts w:cs="Georgia"/>
+          <w:bCs/>
+          <w:color w:val="1C1C1C"/>
+        </w:rPr>
+        <w:t>hashé</w:t>
+      </w:r>
+      <w:proofErr w:type="spellEnd"/>
+      <w:r>
+        <w:rPr>
+          <w:rFonts w:cs="Georgia"/>
+          <w:bCs/>
+          <w:color w:val="1C1C1C"/>
+        </w:rPr>
+        <w:t> », avec l’algorithme MD5, avant d’être mis dans la base de données. Donc, au final, chaque utilisateur possède un mot de passe moyen ou robuste ce qui prévient un peu la vulnérabilité «</w:t>
+      </w:r>
+      <w:r>
+        <w:rPr>
+          <w:rFonts w:cs="Georgia"/>
+          <w:bCs/>
+          <w:color w:val="1C1C1C"/>
+        </w:rPr>
+        <w:t xml:space="preserve"> </w:t>
+      </w:r>
+      <w:proofErr w:type="spellStart"/>
+      <w:r>
+        <w:rPr>
+          <w:rFonts w:cs="Georgia"/>
+          <w:bCs/>
+          <w:color w:val="1C1C1C"/>
+        </w:rPr>
+        <w:t>Broken</w:t>
+      </w:r>
+      <w:proofErr w:type="spellEnd"/>
+      <w:r>
+        <w:rPr>
+          <w:rFonts w:cs="Georgia"/>
+          <w:bCs/>
+          <w:color w:val="1C1C1C"/>
+        </w:rPr>
+        <w:t xml:space="preserve"> Authentification »</w:t>
+      </w:r>
+      <w:r>
+        <w:rPr>
+          <w:rFonts w:cs="Georgia"/>
+          <w:bCs/>
+          <w:color w:val="1C1C1C"/>
+        </w:rPr>
+        <w:t xml:space="preserve"> et réduit</w:t>
+      </w:r>
+      <w:r>
+        <w:rPr>
+          <w:rFonts w:cs="Georgia"/>
+          <w:bCs/>
+          <w:color w:val="1C1C1C"/>
+        </w:rPr>
+        <w:t xml:space="preserve"> grandement</w:t>
+      </w:r>
+      <w:r>
+        <w:rPr>
+          <w:rFonts w:cs="Georgia"/>
+          <w:bCs/>
+          <w:color w:val="1C1C1C"/>
+        </w:rPr>
+        <w:t xml:space="preserve"> les possibilités de briser un mot de passe</w:t>
+      </w:r>
+      <w:r>
+        <w:rPr>
+          <w:rFonts w:cs="Georgia"/>
+          <w:bCs/>
+          <w:color w:val="1C1C1C"/>
+        </w:rPr>
+        <w:t>. Pour prévenir davantage cette vulnérabilité, Kevin a retiré le ID de la session dans le URL pour la version sécurisée, celui-ci étant visible dans la version non sécurisé</w:t>
+      </w:r>
+      <w:r>
+        <w:rPr>
+          <w:rFonts w:cs="Georgia"/>
+          <w:bCs/>
+          <w:color w:val="1C1C1C"/>
+        </w:rPr>
+        <w:t>e</w:t>
+      </w:r>
+      <w:r>
+        <w:rPr>
+          <w:rFonts w:cs="Georgia"/>
+          <w:bCs/>
+          <w:color w:val="1C1C1C"/>
+        </w:rPr>
+        <w:t xml:space="preserve"> du site.</w:t>
+      </w:r>
+      <w:r>
+        <w:rPr>
+          <w:rFonts w:cs="Georgia"/>
+          <w:bCs/>
+          <w:color w:val="1C1C1C"/>
+        </w:rPr>
+        <w:t xml:space="preserve"> Bref, pour la partie de connexion et de création de compte, trois vulnérabilités ont été traitées pour prévenir, en partie, les attaques d’authentification et de session.</w:t>
+      </w:r>
+      <w:r>
+        <w:rPr>
+          <w:rFonts w:cs="Georgia"/>
+          <w:bCs/>
+          <w:color w:val="1C1C1C"/>
+        </w:rPr>
+        <w:t xml:space="preserve"> Kevin s’est aussi chargé de l’interface graphique de la page de connexion et de création de compte des deux versions du projet.</w:t>
+      </w:r>
+    </w:p>
+    <w:p/>
+    <w:p>
+      <w:pPr>
+        <w:pStyle w:val="Heading1"/>
+        <w:rPr>
+          <w:rFonts w:asciiTheme="minorHAnsi" w:hAnsiTheme="minorHAnsi"/>
+        </w:rPr>
+      </w:pPr>
+      <w:r>
+        <w:rPr>
+          <w:rFonts w:asciiTheme="minorHAnsi" w:hAnsiTheme="minorHAnsi"/>
+        </w:rPr>
+        <w:t>Outils utilisés</w:t>
+      </w:r>
+    </w:p>
+    <w:p>
+      <w:pPr>
+        <w:jc w:val="both"/>
+      </w:pPr>
+      <w:r>
+        <w:t>Pour le développement de notre projet web, nous avons utilisé le serveur « </w:t>
+      </w:r>
+      <w:r>
+        <w:t xml:space="preserve">Apache </w:t>
+      </w:r>
+      <w:proofErr w:type="spellStart"/>
+      <w:r>
+        <w:t>Tomcat</w:t>
+      </w:r>
+      <w:proofErr w:type="spellEnd"/>
+      <w:r>
+        <w:t> » en local avec des « </w:t>
+      </w:r>
+      <w:r>
+        <w:t>Java Servlet</w:t>
+      </w:r>
+      <w:r>
+        <w:t> ». Tous les membres de l’équipe travaillaient localement dans l’environnement « </w:t>
+      </w:r>
+      <w:proofErr w:type="spellStart"/>
+      <w:r>
+        <w:t>Eclipse</w:t>
+      </w:r>
+      <w:proofErr w:type="spellEnd"/>
+      <w:r>
+        <w:t> » ou « </w:t>
+      </w:r>
+      <w:proofErr w:type="spellStart"/>
+      <w:r>
+        <w:t>NetBeans</w:t>
+      </w:r>
+      <w:proofErr w:type="spellEnd"/>
+      <w:r>
+        <w:t> ». Nous utilisons tous le langage Java pour la programmation du projet et nous avons opter pour utiliser le langage SQL pour les bases de données. Comme nous travaillons tous à distance, pour la plupart du temps, il était facile pour nous de garder une trace de l’avancement du projet en utilisant « Git » comme gestionnaire de version. Il nous permettait aussi de fusionner facilement le code de chacun sans conflit et sans briser quoique ce soit de notre travail</w:t>
+      </w:r>
+      <w:r>
+        <w:t xml:space="preserve"> ainsi que</w:t>
+      </w:r>
+      <w:r>
+        <w:t xml:space="preserve"> du travail des autres. </w:t>
       </w:r>
       <w:bookmarkStart w:id="0" w:name="_GoBack"/>
       <w:bookmarkEnd w:id="0"/>
-      <w:r>
-        <w:lastRenderedPageBreak/>
-        <w:t>simple</w:t>
-      </w:r>
-      <w:r>
-        <w:t>s</w:t>
-      </w:r>
-      <w:r>
-        <w:t xml:space="preserve"> « </w:t>
-      </w:r>
-      <w:proofErr w:type="spellStart"/>
-      <w:proofErr w:type="gramStart"/>
-      <w:r>
-        <w:t>statement</w:t>
-      </w:r>
-      <w:r>
-        <w:t>s</w:t>
-      </w:r>
-      <w:proofErr w:type="spellEnd"/>
-      <w:proofErr w:type="gramEnd"/>
-      <w:r>
-        <w:t> » pour des « </w:t>
-      </w:r>
-      <w:proofErr w:type="spellStart"/>
-      <w:r>
-        <w:t>prepared</w:t>
-      </w:r>
-      <w:proofErr w:type="spellEnd"/>
-      <w:r>
-        <w:t xml:space="preserve"> </w:t>
-      </w:r>
-      <w:proofErr w:type="spellStart"/>
-      <w:r>
-        <w:t>statement</w:t>
-      </w:r>
-      <w:r>
-        <w:t>s</w:t>
-      </w:r>
-      <w:proofErr w:type="spellEnd"/>
-      <w:r>
-        <w:t> »</w:t>
-      </w:r>
-      <w:r>
-        <w:t xml:space="preserve"> pour chaque requête SQL effectuée à la base de données</w:t>
-      </w:r>
-      <w:r>
-        <w:t xml:space="preserve">. Ceci </w:t>
-      </w:r>
-      <w:r>
-        <w:t>évite</w:t>
-      </w:r>
-      <w:r>
-        <w:t xml:space="preserve"> d’entrer, dans les champs de connexion, des caractères comme :</w:t>
-      </w:r>
-      <w:r>
-        <w:t xml:space="preserve"> </w:t>
-      </w:r>
-      <w:r>
-        <w:rPr>
-          <w:rFonts w:cs="Georgia"/>
-          <w:bCs/>
-          <w:color w:val="1C1C1C"/>
-        </w:rPr>
-        <w:t>« ‘</w:t>
-      </w:r>
-      <w:r>
-        <w:rPr>
-          <w:rFonts w:cs="Georgia"/>
-          <w:bCs/>
-          <w:color w:val="1C1C1C"/>
-        </w:rPr>
-        <w:t xml:space="preserve"> or ‘’=’</w:t>
-      </w:r>
-      <w:r>
-        <w:rPr>
-          <w:rFonts w:cs="Georgia"/>
-          <w:bCs/>
-          <w:color w:val="1C1C1C"/>
-        </w:rPr>
-        <w:t xml:space="preserve"> </w:t>
-      </w:r>
-      <w:r>
-        <w:rPr>
-          <w:rFonts w:cs="Georgia"/>
-          <w:bCs/>
-          <w:color w:val="1C1C1C"/>
-        </w:rPr>
-        <w:t>»</w:t>
-      </w:r>
-      <w:r>
-        <w:rPr>
-          <w:rFonts w:cs="Georgia"/>
-          <w:bCs/>
-          <w:color w:val="1C1C1C"/>
-        </w:rPr>
-        <w:t xml:space="preserve"> </w:t>
-      </w:r>
-      <w:r>
-        <w:rPr>
-          <w:rFonts w:cs="Georgia"/>
-          <w:bCs/>
-          <w:color w:val="1C1C1C"/>
-        </w:rPr>
-        <w:t>qui permettra</w:t>
-      </w:r>
-      <w:r>
-        <w:rPr>
-          <w:rFonts w:cs="Georgia"/>
-          <w:bCs/>
-          <w:color w:val="1C1C1C"/>
-        </w:rPr>
-        <w:t>it à un pirate de se connecter facilement au site.</w:t>
-      </w:r>
-      <w:r>
-        <w:rPr>
-          <w:rFonts w:cs="Georgia"/>
-          <w:bCs/>
-          <w:color w:val="1C1C1C"/>
-        </w:rPr>
-        <w:t xml:space="preserve"> De plus, pour le formulaire de création de compte, plusieurs vérifications ont été ajoutées pour guider l’utilisateur vers un choix sécuritaire de mot de passe. On lui oblige à entrer un mot de passe de minimum 8 caractères avec au moins une majuscule et un chiffre. </w:t>
-      </w:r>
-      <w:r>
-        <w:rPr>
-          <w:rFonts w:cs="Georgia"/>
-          <w:bCs/>
-          <w:color w:val="1C1C1C"/>
-        </w:rPr>
-        <w:t>Celui-ci est par</w:t>
-      </w:r>
-      <w:r>
-        <w:rPr>
-          <w:rFonts w:cs="Georgia"/>
-          <w:bCs/>
-          <w:color w:val="1C1C1C"/>
-        </w:rPr>
-        <w:t xml:space="preserve"> la suite « </w:t>
-      </w:r>
-      <w:proofErr w:type="spellStart"/>
-      <w:r>
-        <w:rPr>
-          <w:rFonts w:cs="Georgia"/>
-          <w:bCs/>
-          <w:color w:val="1C1C1C"/>
-        </w:rPr>
-        <w:t>hashé</w:t>
-      </w:r>
-      <w:proofErr w:type="spellEnd"/>
-      <w:r>
-        <w:rPr>
-          <w:rFonts w:cs="Georgia"/>
-          <w:bCs/>
-          <w:color w:val="1C1C1C"/>
-        </w:rPr>
-        <w:t> », avec l’algorithme MD5, avant d’être mis dans la base de données. Donc, au final, chaque utilisateur possède un mot de passe moyen ou robuste ce qui prévient un peu la vulnérabilité «</w:t>
-      </w:r>
-      <w:r>
-        <w:rPr>
-          <w:rFonts w:cs="Georgia"/>
-          <w:bCs/>
-          <w:color w:val="1C1C1C"/>
-        </w:rPr>
-        <w:t xml:space="preserve"> </w:t>
-      </w:r>
-      <w:proofErr w:type="spellStart"/>
-      <w:r>
-        <w:rPr>
-          <w:rFonts w:cs="Georgia"/>
-          <w:bCs/>
-          <w:color w:val="1C1C1C"/>
-        </w:rPr>
-        <w:t>Broken</w:t>
-      </w:r>
-      <w:proofErr w:type="spellEnd"/>
-      <w:r>
-        <w:rPr>
-          <w:rFonts w:cs="Georgia"/>
-          <w:bCs/>
-          <w:color w:val="1C1C1C"/>
-        </w:rPr>
-        <w:t xml:space="preserve"> Authentification »</w:t>
-      </w:r>
-      <w:r>
-        <w:rPr>
-          <w:rFonts w:cs="Georgia"/>
-          <w:bCs/>
-          <w:color w:val="1C1C1C"/>
-        </w:rPr>
-        <w:t xml:space="preserve"> et réduit</w:t>
-      </w:r>
-      <w:r>
-        <w:rPr>
-          <w:rFonts w:cs="Georgia"/>
-          <w:bCs/>
-          <w:color w:val="1C1C1C"/>
-        </w:rPr>
-        <w:t xml:space="preserve"> grandement</w:t>
-      </w:r>
-      <w:r>
-        <w:rPr>
-          <w:rFonts w:cs="Georgia"/>
-          <w:bCs/>
-          <w:color w:val="1C1C1C"/>
-        </w:rPr>
-        <w:t xml:space="preserve"> les possibilités de briser un mot de passe</w:t>
-      </w:r>
-      <w:r>
-        <w:rPr>
-          <w:rFonts w:cs="Georgia"/>
-          <w:bCs/>
-          <w:color w:val="1C1C1C"/>
-        </w:rPr>
-        <w:t>. Pour prévenir davantage cette vulnérabilité, Kevin a retiré le ID de la session dans le URL pour la version sécurisée, celui-ci étant visible dans la version non sécurisé</w:t>
-      </w:r>
-      <w:r>
-        <w:rPr>
-          <w:rFonts w:cs="Georgia"/>
-          <w:bCs/>
-          <w:color w:val="1C1C1C"/>
-        </w:rPr>
-        <w:t>e</w:t>
-      </w:r>
-      <w:r>
-        <w:rPr>
-          <w:rFonts w:cs="Georgia"/>
-          <w:bCs/>
-          <w:color w:val="1C1C1C"/>
-        </w:rPr>
-        <w:t xml:space="preserve"> du site.</w:t>
-      </w:r>
-      <w:r>
-        <w:rPr>
-          <w:rFonts w:cs="Georgia"/>
-          <w:bCs/>
-          <w:color w:val="1C1C1C"/>
-        </w:rPr>
-        <w:t xml:space="preserve"> Bref, pour la partie de connexion et de création de compte, trois vulnérabilités ont été traitées pour prévenir, en partie, les attaques d’authentification et de session.</w:t>
-      </w:r>
-      <w:r>
-        <w:rPr>
-          <w:rFonts w:cs="Georgia"/>
-          <w:bCs/>
-          <w:color w:val="1C1C1C"/>
-        </w:rPr>
-        <w:t xml:space="preserve"> Kevin s’est aussi chargé de l’interface graphique de la page de connexion et de création de compte des deux versions du projet.</w:t>
-      </w:r>
-    </w:p>
-    <w:p/>
-    <w:p>
-      <w:pPr>
-        <w:pStyle w:val="Heading1"/>
-        <w:rPr>
-          <w:rFonts w:asciiTheme="minorHAnsi" w:hAnsiTheme="minorHAnsi"/>
-        </w:rPr>
-      </w:pPr>
-      <w:r>
-        <w:rPr>
-          <w:rFonts w:asciiTheme="minorHAnsi" w:hAnsiTheme="minorHAnsi"/>
-        </w:rPr>
-        <w:t>Outils utilisés</w:t>
-      </w:r>
-    </w:p>
-    <w:p>
-      <w:pPr>
-        <w:pStyle w:val="ListParagraph"/>
-        <w:numPr>
-          <w:ilvl w:val="0"/>
-          <w:numId w:val="2"/>
-        </w:numPr>
-      </w:pPr>
-      <w:r>
-        <w:t xml:space="preserve">Git </w:t>
-      </w:r>
-    </w:p>
-    <w:p>
-      <w:pPr>
-        <w:pStyle w:val="ListParagraph"/>
-        <w:numPr>
-          <w:ilvl w:val="0"/>
-          <w:numId w:val="2"/>
-        </w:numPr>
-      </w:pPr>
-      <w:proofErr w:type="spellStart"/>
-      <w:r>
-        <w:t>Tomcat</w:t>
-      </w:r>
-      <w:proofErr w:type="spellEnd"/>
-    </w:p>
-    <w:p>
-      <w:pPr>
-        <w:pStyle w:val="ListParagraph"/>
-        <w:numPr>
-          <w:ilvl w:val="0"/>
-          <w:numId w:val="2"/>
-        </w:numPr>
-      </w:pPr>
-      <w:r>
-        <w:t>Servlet</w:t>
-      </w:r>
-    </w:p>
-    <w:p>
-      <w:pPr>
-        <w:pStyle w:val="ListParagraph"/>
-        <w:numPr>
-          <w:ilvl w:val="0"/>
-          <w:numId w:val="2"/>
-        </w:numPr>
-      </w:pPr>
-      <w:proofErr w:type="spellStart"/>
-      <w:r>
-        <w:t>Eclipse</w:t>
-      </w:r>
-      <w:proofErr w:type="spellEnd"/>
-    </w:p>
-    <w:p>
-      <w:pPr>
-        <w:pStyle w:val="ListParagraph"/>
-        <w:numPr>
-          <w:ilvl w:val="0"/>
-          <w:numId w:val="2"/>
-        </w:numPr>
-      </w:pPr>
-      <w:r>
-        <w:t>Java</w:t>
-      </w:r>
-    </w:p>
-    <w:p/>
+    </w:p>
     <w:p>
       <w:pPr>
         <w:pStyle w:val="Heading1"/>

</xml_diff>